<commit_message>
hardware UNIV 3.101.0.x revision 0
</commit_message>
<xml_diff>
--- a/Hardware_UNIV_3.101.0.x/univ_3.101.0.x-label.docx
+++ b/Hardware_UNIV_3.101.0.x/univ_3.101.0.x-label.docx
@@ -6,7 +6,7 @@
     <w:tbl>
       <w:tblPr>
         <w:tblStyle w:val="TableGrid"/>
-        <w:tblW w:w="1701" w:type="dxa"/>
+        <w:tblW w:w="1644" w:type="dxa"/>
         <w:jc w:val="center"/>
         <w:tblLayout w:type="fixed"/>
         <w:tblCellMar>
@@ -16,11 +16,11 @@
         <w:tblLook w:val="04A0" w:firstRow="1" w:lastRow="0" w:firstColumn="1" w:lastColumn="0" w:noHBand="0" w:noVBand="1"/>
       </w:tblPr>
       <w:tblGrid>
-        <w:gridCol w:w="1701"/>
+        <w:gridCol w:w="1644"/>
       </w:tblGrid>
       <w:tr>
         <w:trPr>
-          <w:trHeight w:hRule="exact" w:val="2268"/>
+          <w:trHeight w:hRule="exact" w:val="2211"/>
           <w:jc w:val="center"/>
         </w:trPr>
         <w:tc>
@@ -67,23 +67,21 @@
                     <w:bottom w:val="nil"/>
                     <w:right w:val="nil"/>
                   </w:tcBorders>
-                  <w:vAlign w:val="center"/>
                 </w:tcPr>
                 <w:p>
                   <w:pPr>
-                    <w:jc w:val="right"/>
+                    <w:jc w:val="center"/>
                   </w:pPr>
-                  <w:bookmarkStart w:id="0" w:name="_GoBack"/>
                   <w:r>
                     <w:rPr>
                       <w:noProof/>
                       <w:lang w:val="en-GB" w:eastAsia="en-GB"/>
                     </w:rPr>
                     <w:drawing>
-                      <wp:inline distT="0" distB="0" distL="0" distR="0" wp14:anchorId="32E62DD6" wp14:editId="437926AF">
-                        <wp:extent cx="340687" cy="156549"/>
+                      <wp:inline distT="0" distB="0" distL="0" distR="0" wp14:anchorId="0B06D7E7" wp14:editId="20956D38">
+                        <wp:extent cx="340687" cy="100341"/>
                         <wp:effectExtent l="0" t="0" r="2540" b="0"/>
-                        <wp:docPr id="1" name="Picture 1"/>
+                        <wp:docPr id="868" name="Picture 868"/>
                         <wp:cNvGraphicFramePr>
                           <a:graphicFrameLocks xmlns:a="http://schemas.openxmlformats.org/drawingml/2006/main" noChangeAspect="1"/>
                         </wp:cNvGraphicFramePr>
@@ -109,7 +107,7 @@
                               <pic:spPr>
                                 <a:xfrm>
                                   <a:off x="0" y="0"/>
-                                  <a:ext cx="340687" cy="156549"/>
+                                  <a:ext cx="340687" cy="100341"/>
                                 </a:xfrm>
                                 <a:prstGeom prst="rect">
                                   <a:avLst/>
@@ -121,7 +119,6 @@
                       </wp:inline>
                     </w:drawing>
                   </w:r>
-                  <w:bookmarkEnd w:id="0"/>
                 </w:p>
               </w:tc>
               <w:tc>
@@ -166,21 +163,11 @@
                     <w:rPr>
                       <w:rFonts w:ascii="Verdana" w:hAnsi="Verdana"/>
                       <w:b/>
-                      <w:sz w:val="16"/>
-                      <w:szCs w:val="16"/>
+                      <w:sz w:val="14"/>
+                      <w:szCs w:val="14"/>
                       <w:lang w:val="en-GB"/>
                     </w:rPr>
-                    <w:t>Interf</w:t>
-                  </w:r>
-                  <w:r>
-                    <w:rPr>
-                      <w:rFonts w:ascii="Verdana" w:hAnsi="Verdana"/>
-                      <w:b/>
-                      <w:sz w:val="16"/>
-                      <w:szCs w:val="16"/>
-                      <w:lang w:val="en-GB"/>
-                    </w:rPr>
-                    <w:t>ace</w:t>
+                    <w:t>INTERFACE</w:t>
                   </w:r>
                 </w:p>
               </w:tc>
@@ -267,14 +254,14 @@
                     <w:jc w:val="center"/>
                     <w:tblLayout w:type="fixed"/>
                     <w:tblCellMar>
-                      <w:left w:w="28" w:type="dxa"/>
-                      <w:right w:w="28" w:type="dxa"/>
+                      <w:left w:w="57" w:type="dxa"/>
+                      <w:right w:w="57" w:type="dxa"/>
                     </w:tblCellMar>
                     <w:tblLook w:val="04A0" w:firstRow="1" w:lastRow="0" w:firstColumn="1" w:lastColumn="0" w:noHBand="0" w:noVBand="1"/>
                   </w:tblPr>
                   <w:tblGrid>
-                    <w:gridCol w:w="455"/>
-                    <w:gridCol w:w="1019"/>
+                    <w:gridCol w:w="413"/>
+                    <w:gridCol w:w="1061"/>
                   </w:tblGrid>
                   <w:tr>
                     <w:trPr>
@@ -283,7 +270,7 @@
                     </w:trPr>
                     <w:tc>
                       <w:tcPr>
-                        <w:tcW w:w="455" w:type="dxa"/>
+                        <w:tcW w:w="413" w:type="dxa"/>
                         <w:vAlign w:val="center"/>
                       </w:tcPr>
                       <w:p>
@@ -295,6 +282,7 @@
                             <w:szCs w:val="10"/>
                           </w:rPr>
                         </w:pPr>
+                        <w:proofErr w:type="spellStart"/>
                         <w:r>
                           <w:rPr>
                             <w:rFonts w:ascii="Verdana" w:hAnsi="Verdana"/>
@@ -303,11 +291,12 @@
                           </w:rPr>
                           <w:t>TYPE</w:t>
                         </w:r>
+                        <w:proofErr w:type="spellEnd"/>
                       </w:p>
                     </w:tc>
                     <w:tc>
                       <w:tcPr>
-                        <w:tcW w:w="1019" w:type="dxa"/>
+                        <w:tcW w:w="1061" w:type="dxa"/>
                         <w:vAlign w:val="center"/>
                       </w:tcPr>
                       <w:p>
@@ -319,6 +308,7 @@
                             <w:szCs w:val="10"/>
                           </w:rPr>
                         </w:pPr>
+                        <w:proofErr w:type="spellStart"/>
                         <w:r>
                           <w:rPr>
                             <w:rFonts w:ascii="Verdana" w:hAnsi="Verdana"/>
@@ -326,8 +316,9 @@
                             <w:szCs w:val="10"/>
                             <w:lang w:val="en-GB"/>
                           </w:rPr>
-                          <w:t>UNIV 3.10</w:t>
+                          <w:t>UNIV</w:t>
                         </w:r>
+                        <w:proofErr w:type="spellEnd"/>
                         <w:r>
                           <w:rPr>
                             <w:rFonts w:ascii="Verdana" w:hAnsi="Verdana"/>
@@ -335,8 +326,9 @@
                             <w:szCs w:val="10"/>
                             <w:lang w:val="en-GB"/>
                           </w:rPr>
-                          <w:t>1</w:t>
+                          <w:t xml:space="preserve"> </w:t>
                         </w:r>
+                        <w:proofErr w:type="spellStart"/>
                         <w:r>
                           <w:rPr>
                             <w:rFonts w:ascii="Verdana" w:hAnsi="Verdana"/>
@@ -344,8 +336,9 @@
                             <w:szCs w:val="10"/>
                             <w:lang w:val="en-GB"/>
                           </w:rPr>
-                          <w:t>.0.x</w:t>
+                          <w:t>3.101.0.x</w:t>
                         </w:r>
+                        <w:proofErr w:type="spellEnd"/>
                       </w:p>
                     </w:tc>
                   </w:tr>
@@ -356,7 +349,7 @@
                     </w:trPr>
                     <w:tc>
                       <w:tcPr>
-                        <w:tcW w:w="455" w:type="dxa"/>
+                        <w:tcW w:w="413" w:type="dxa"/>
                         <w:vAlign w:val="center"/>
                       </w:tcPr>
                       <w:p>
@@ -380,7 +373,7 @@
                     </w:tc>
                     <w:tc>
                       <w:tcPr>
-                        <w:tcW w:w="1019" w:type="dxa"/>
+                        <w:tcW w:w="1061" w:type="dxa"/>
                         <w:vAlign w:val="center"/>
                       </w:tcPr>
                       <w:p>
@@ -392,6 +385,7 @@
                             <w:szCs w:val="10"/>
                           </w:rPr>
                         </w:pPr>
+                        <w:proofErr w:type="spellStart"/>
                         <w:r>
                           <w:rPr>
                             <w:rFonts w:ascii="Verdana" w:hAnsi="Verdana"/>
@@ -399,7 +393,7 @@
                             <w:szCs w:val="10"/>
                             <w:lang w:val="en-GB"/>
                           </w:rPr>
-                          <w:t>0000050D</w:t>
+                          <w:t>000005</w:t>
                         </w:r>
                         <w:r>
                           <w:rPr>
@@ -408,8 +402,18 @@
                             <w:szCs w:val="10"/>
                             <w:lang w:val="en-GB"/>
                           </w:rPr>
+                          <w:t>33</w:t>
+                        </w:r>
+                        <w:r>
+                          <w:rPr>
+                            <w:rFonts w:ascii="Verdana" w:hAnsi="Verdana"/>
+                            <w:sz w:val="10"/>
+                            <w:szCs w:val="10"/>
+                            <w:lang w:val="en-GB"/>
+                          </w:rPr>
                           <w:t>h</w:t>
                         </w:r>
+                        <w:proofErr w:type="spellEnd"/>
                       </w:p>
                     </w:tc>
                   </w:tr>
@@ -562,13 +566,15 @@
             </w:pPr>
           </w:p>
         </w:tc>
+        <w:bookmarkStart w:id="0" w:name="_GoBack"/>
+        <w:bookmarkEnd w:id="0"/>
       </w:tr>
     </w:tbl>
     <w:p/>
     <w:tbl>
       <w:tblPr>
         <w:tblStyle w:val="TableGrid"/>
-        <w:tblW w:w="1701" w:type="dxa"/>
+        <w:tblW w:w="1644" w:type="dxa"/>
         <w:jc w:val="center"/>
         <w:tblLayout w:type="fixed"/>
         <w:tblCellMar>
@@ -578,16 +584,16 @@
         <w:tblLook w:val="04A0" w:firstRow="1" w:lastRow="0" w:firstColumn="1" w:lastColumn="0" w:noHBand="0" w:noVBand="1"/>
       </w:tblPr>
       <w:tblGrid>
-        <w:gridCol w:w="1701"/>
+        <w:gridCol w:w="1644"/>
       </w:tblGrid>
       <w:tr>
         <w:trPr>
-          <w:trHeight w:hRule="exact" w:val="2268"/>
+          <w:trHeight w:hRule="exact" w:val="2211"/>
           <w:jc w:val="center"/>
         </w:trPr>
         <w:tc>
           <w:tcPr>
-            <w:tcW w:w="1588" w:type="dxa"/>
+            <w:tcW w:w="1644" w:type="dxa"/>
             <w:tcBorders>
               <w:top w:val="nil"/>
               <w:left w:val="nil"/>
@@ -629,11 +635,10 @@
                     <w:bottom w:val="nil"/>
                     <w:right w:val="nil"/>
                   </w:tcBorders>
-                  <w:vAlign w:val="center"/>
                 </w:tcPr>
                 <w:p>
                   <w:pPr>
-                    <w:jc w:val="right"/>
+                    <w:jc w:val="center"/>
                   </w:pPr>
                   <w:r>
                     <w:rPr>
@@ -641,10 +646,10 @@
                       <w:lang w:val="en-GB" w:eastAsia="en-GB"/>
                     </w:rPr>
                     <w:drawing>
-                      <wp:inline distT="0" distB="0" distL="0" distR="0" wp14:anchorId="32E62DD6" wp14:editId="437926AF">
-                        <wp:extent cx="340687" cy="156549"/>
+                      <wp:inline distT="0" distB="0" distL="0" distR="0" wp14:anchorId="2AAAA0A5" wp14:editId="6EE1A7CA">
+                        <wp:extent cx="340687" cy="101132"/>
                         <wp:effectExtent l="0" t="0" r="2540" b="0"/>
-                        <wp:docPr id="3" name="Picture 3"/>
+                        <wp:docPr id="867" name="Picture 867"/>
                         <wp:cNvGraphicFramePr>
                           <a:graphicFrameLocks xmlns:a="http://schemas.openxmlformats.org/drawingml/2006/main" noChangeAspect="1"/>
                         </wp:cNvGraphicFramePr>
@@ -656,7 +661,7 @@
                                 <pic:cNvPicPr/>
                               </pic:nvPicPr>
                               <pic:blipFill>
-                                <a:blip r:embed="rId5" cstate="print">
+                                <a:blip r:embed="rId6" cstate="print">
                                   <a:extLst>
                                     <a:ext uri="{28A0092B-C50C-407E-A947-70E740481C1C}">
                                       <a14:useLocalDpi xmlns:a14="http://schemas.microsoft.com/office/drawing/2010/main" val="0"/>
@@ -670,7 +675,7 @@
                               <pic:spPr>
                                 <a:xfrm>
                                   <a:off x="0" y="0"/>
-                                  <a:ext cx="340687" cy="156549"/>
+                                  <a:ext cx="340687" cy="101132"/>
                                 </a:xfrm>
                                 <a:prstGeom prst="rect">
                                   <a:avLst/>
@@ -702,13 +707,23 @@
                     <w:rPr>
                       <w:rFonts w:ascii="Verdana" w:hAnsi="Verdana"/>
                       <w:b/>
-                      <w:sz w:val="16"/>
-                      <w:szCs w:val="16"/>
-                      <w:lang w:val="en-GB"/>
+                      <w:sz w:val="14"/>
+                      <w:szCs w:val="14"/>
                     </w:rPr>
                   </w:pPr>
-                  <w:proofErr w:type="spellStart"/>
                   <w:r>
+                    <w:rPr>
+                      <w:rFonts w:ascii="Verdana" w:hAnsi="Verdana"/>
+                      <w:b/>
+                      <w:sz w:val="14"/>
+                      <w:szCs w:val="14"/>
+                    </w:rPr>
+                    <w:t>INTERFEJS</w:t>
+                  </w:r>
+                </w:p>
+                <w:p>
+                  <w:pPr>
+                    <w:jc w:val="center"/>
                     <w:rPr>
                       <w:rFonts w:ascii="Verdana" w:hAnsi="Verdana"/>
                       <w:b/>
@@ -716,33 +731,6 @@
                       <w:szCs w:val="16"/>
                       <w:lang w:val="en-GB"/>
                     </w:rPr>
-                    <w:t>I</w:t>
-                  </w:r>
-                  <w:r>
-                    <w:rPr>
-                      <w:rFonts w:ascii="Verdana" w:hAnsi="Verdana"/>
-                      <w:b/>
-                      <w:sz w:val="16"/>
-                      <w:szCs w:val="16"/>
-                      <w:lang w:val="en-GB"/>
-                    </w:rPr>
-                    <w:t>nterf</w:t>
-                  </w:r>
-                  <w:r>
-                    <w:rPr>
-                      <w:rFonts w:ascii="Verdana" w:hAnsi="Verdana"/>
-                      <w:b/>
-                      <w:sz w:val="16"/>
-                      <w:szCs w:val="16"/>
-                      <w:lang w:val="en-GB"/>
-                    </w:rPr>
-                    <w:t>ejs</w:t>
-                  </w:r>
-                  <w:proofErr w:type="spellEnd"/>
-                </w:p>
-                <w:p>
-                  <w:pPr>
-                    <w:jc w:val="center"/>
                   </w:pPr>
                   <w:r>
                     <w:rPr>
@@ -838,20 +826,24 @@
                     <w:tblW w:w="1474" w:type="dxa"/>
                     <w:jc w:val="center"/>
                     <w:tblLayout w:type="fixed"/>
+                    <w:tblCellMar>
+                      <w:left w:w="57" w:type="dxa"/>
+                      <w:right w:w="57" w:type="dxa"/>
+                    </w:tblCellMar>
                     <w:tblLook w:val="04A0" w:firstRow="1" w:lastRow="0" w:firstColumn="1" w:lastColumn="0" w:noHBand="0" w:noVBand="1"/>
                   </w:tblPr>
                   <w:tblGrid>
-                    <w:gridCol w:w="455"/>
-                    <w:gridCol w:w="1019"/>
+                    <w:gridCol w:w="413"/>
+                    <w:gridCol w:w="1061"/>
                   </w:tblGrid>
                   <w:tr>
                     <w:trPr>
-                      <w:trHeight w:val="163"/>
+                      <w:trHeight w:val="150"/>
                       <w:jc w:val="center"/>
                     </w:trPr>
                     <w:tc>
                       <w:tcPr>
-                        <w:tcW w:w="455" w:type="dxa"/>
+                        <w:tcW w:w="413" w:type="dxa"/>
                         <w:vAlign w:val="center"/>
                       </w:tcPr>
                       <w:p>
@@ -875,7 +867,7 @@
                     </w:tc>
                     <w:tc>
                       <w:tcPr>
-                        <w:tcW w:w="1019" w:type="dxa"/>
+                        <w:tcW w:w="1061" w:type="dxa"/>
                         <w:vAlign w:val="center"/>
                       </w:tcPr>
                       <w:p>
@@ -887,6 +879,7 @@
                             <w:szCs w:val="10"/>
                           </w:rPr>
                         </w:pPr>
+                        <w:proofErr w:type="spellStart"/>
                         <w:r>
                           <w:rPr>
                             <w:rFonts w:ascii="Verdana" w:hAnsi="Verdana"/>
@@ -894,8 +887,9 @@
                             <w:szCs w:val="10"/>
                             <w:lang w:val="en-GB"/>
                           </w:rPr>
-                          <w:t>UNIV 3.10</w:t>
+                          <w:t>UNIV</w:t>
                         </w:r>
+                        <w:proofErr w:type="spellEnd"/>
                         <w:r>
                           <w:rPr>
                             <w:rFonts w:ascii="Verdana" w:hAnsi="Verdana"/>
@@ -903,8 +897,9 @@
                             <w:szCs w:val="10"/>
                             <w:lang w:val="en-GB"/>
                           </w:rPr>
-                          <w:t>1</w:t>
+                          <w:t xml:space="preserve"> </w:t>
                         </w:r>
+                        <w:proofErr w:type="spellStart"/>
                         <w:r>
                           <w:rPr>
                             <w:rFonts w:ascii="Verdana" w:hAnsi="Verdana"/>
@@ -912,19 +907,20 @@
                             <w:szCs w:val="10"/>
                             <w:lang w:val="en-GB"/>
                           </w:rPr>
-                          <w:t>.0.x</w:t>
+                          <w:t>3.101.0.x</w:t>
                         </w:r>
+                        <w:proofErr w:type="spellEnd"/>
                       </w:p>
                     </w:tc>
                   </w:tr>
                   <w:tr>
                     <w:trPr>
-                      <w:trHeight w:val="163"/>
+                      <w:trHeight w:val="150"/>
                       <w:jc w:val="center"/>
                     </w:trPr>
                     <w:tc>
                       <w:tcPr>
-                        <w:tcW w:w="455" w:type="dxa"/>
+                        <w:tcW w:w="413" w:type="dxa"/>
                         <w:vAlign w:val="center"/>
                       </w:tcPr>
                       <w:p>
@@ -948,7 +944,7 @@
                     </w:tc>
                     <w:tc>
                       <w:tcPr>
-                        <w:tcW w:w="1019" w:type="dxa"/>
+                        <w:tcW w:w="1061" w:type="dxa"/>
                         <w:vAlign w:val="center"/>
                       </w:tcPr>
                       <w:p>
@@ -960,6 +956,7 @@
                             <w:szCs w:val="10"/>
                           </w:rPr>
                         </w:pPr>
+                        <w:proofErr w:type="spellStart"/>
                         <w:r>
                           <w:rPr>
                             <w:rFonts w:ascii="Verdana" w:hAnsi="Verdana"/>
@@ -967,7 +964,7 @@
                             <w:szCs w:val="10"/>
                             <w:lang w:val="en-GB"/>
                           </w:rPr>
-                          <w:t>0000050D</w:t>
+                          <w:t>00000533</w:t>
                         </w:r>
                         <w:r>
                           <w:rPr>
@@ -978,6 +975,7 @@
                           </w:rPr>
                           <w:t>h</w:t>
                         </w:r>
+                        <w:proofErr w:type="spellEnd"/>
                       </w:p>
                     </w:tc>
                   </w:tr>
@@ -1132,7 +1130,6 @@
         </w:tc>
       </w:tr>
     </w:tbl>
-    <w:p/>
     <w:p/>
     <w:sectPr>
       <w:pgSz w:w="11906" w:h="16838"/>
@@ -1340,7 +1337,6 @@
       <w:spacing w:after="0" w:line="240" w:lineRule="auto"/>
     </w:pPr>
     <w:tblPr>
-      <w:tblInd w:w="0" w:type="dxa"/>
       <w:tblBorders>
         <w:top w:val="single" w:sz="4" w:space="0" w:color="auto"/>
         <w:left w:val="single" w:sz="4" w:space="0" w:color="auto"/>
@@ -1349,12 +1345,6 @@
         <w:insideH w:val="single" w:sz="4" w:space="0" w:color="auto"/>
         <w:insideV w:val="single" w:sz="4" w:space="0" w:color="auto"/>
       </w:tblBorders>
-      <w:tblCellMar>
-        <w:top w:w="0" w:type="dxa"/>
-        <w:left w:w="108" w:type="dxa"/>
-        <w:bottom w:w="0" w:type="dxa"/>
-        <w:right w:w="108" w:type="dxa"/>
-      </w:tblCellMar>
     </w:tblPr>
   </w:style>
   <w:style w:type="paragraph" w:styleId="BalloonText">
@@ -1586,7 +1576,6 @@
       <w:spacing w:after="0" w:line="240" w:lineRule="auto"/>
     </w:pPr>
     <w:tblPr>
-      <w:tblInd w:w="0" w:type="dxa"/>
       <w:tblBorders>
         <w:top w:val="single" w:sz="4" w:space="0" w:color="auto"/>
         <w:left w:val="single" w:sz="4" w:space="0" w:color="auto"/>
@@ -1595,12 +1584,6 @@
         <w:insideH w:val="single" w:sz="4" w:space="0" w:color="auto"/>
         <w:insideV w:val="single" w:sz="4" w:space="0" w:color="auto"/>
       </w:tblBorders>
-      <w:tblCellMar>
-        <w:top w:w="0" w:type="dxa"/>
-        <w:left w:w="108" w:type="dxa"/>
-        <w:bottom w:w="0" w:type="dxa"/>
-        <w:right w:w="108" w:type="dxa"/>
-      </w:tblCellMar>
     </w:tblPr>
   </w:style>
   <w:style w:type="paragraph" w:styleId="BalloonText">

</xml_diff>

<commit_message>
hardware UNIV 3.101.0.x revision 2
</commit_message>
<xml_diff>
--- a/Hardware_UNIV_3.101.0.x/univ_3.101.0.x-label.docx
+++ b/Hardware_UNIV_3.101.0.x/univ_3.101.0.x-label.docx
@@ -2,6 +2,1517 @@
 <file path=word/document.xml><?xml version="1.0" encoding="utf-8"?>
 <w:document xmlns:wpc="http://schemas.microsoft.com/office/word/2010/wordprocessingCanvas" xmlns:mc="http://schemas.openxmlformats.org/markup-compatibility/2006" xmlns:o="urn:schemas-microsoft-com:office:office" xmlns:r="http://schemas.openxmlformats.org/officeDocument/2006/relationships" xmlns:m="http://schemas.openxmlformats.org/officeDocument/2006/math" xmlns:v="urn:schemas-microsoft-com:vml" xmlns:wp14="http://schemas.microsoft.com/office/word/2010/wordprocessingDrawing" xmlns:wp="http://schemas.openxmlformats.org/drawingml/2006/wordprocessingDrawing" xmlns:w10="urn:schemas-microsoft-com:office:word" xmlns:w="http://schemas.openxmlformats.org/wordprocessingml/2006/main" xmlns:w14="http://schemas.microsoft.com/office/word/2010/wordml" xmlns:wpg="http://schemas.microsoft.com/office/word/2010/wordprocessingGroup" xmlns:wpi="http://schemas.microsoft.com/office/word/2010/wordprocessingInk" xmlns:wne="http://schemas.microsoft.com/office/word/2006/wordml" xmlns:wps="http://schemas.microsoft.com/office/word/2010/wordprocessingShape" mc:Ignorable="w14 wp14">
   <w:body>
+    <w:p/>
+    <w:tbl>
+      <w:tblPr>
+        <w:tblStyle w:val="TableGrid"/>
+        <w:tblW w:w="1644" w:type="dxa"/>
+        <w:jc w:val="center"/>
+        <w:tblBorders>
+          <w:top w:val="dashSmallGap" w:sz="2" w:space="0" w:color="D9D9D9" w:themeColor="background1" w:themeShade="D9"/>
+          <w:left w:val="dashSmallGap" w:sz="2" w:space="0" w:color="D9D9D9" w:themeColor="background1" w:themeShade="D9"/>
+          <w:bottom w:val="dashSmallGap" w:sz="2" w:space="0" w:color="D9D9D9" w:themeColor="background1" w:themeShade="D9"/>
+          <w:right w:val="dashSmallGap" w:sz="2" w:space="0" w:color="D9D9D9" w:themeColor="background1" w:themeShade="D9"/>
+          <w:insideH w:val="dashSmallGap" w:sz="2" w:space="0" w:color="D9D9D9" w:themeColor="background1" w:themeShade="D9"/>
+          <w:insideV w:val="dashSmallGap" w:sz="2" w:space="0" w:color="D9D9D9" w:themeColor="background1" w:themeShade="D9"/>
+        </w:tblBorders>
+        <w:tblLayout w:type="fixed"/>
+        <w:tblCellMar>
+          <w:left w:w="57" w:type="dxa"/>
+          <w:right w:w="57" w:type="dxa"/>
+        </w:tblCellMar>
+        <w:tblLook w:val="04A0" w:firstRow="1" w:lastRow="0" w:firstColumn="1" w:lastColumn="0" w:noHBand="0" w:noVBand="1"/>
+      </w:tblPr>
+      <w:tblGrid>
+        <w:gridCol w:w="1644"/>
+      </w:tblGrid>
+      <w:tr>
+        <w:trPr>
+          <w:trHeight w:hRule="exact" w:val="2211"/>
+          <w:jc w:val="center"/>
+        </w:trPr>
+        <w:tc>
+          <w:tcPr>
+            <w:tcW w:w="1644" w:type="dxa"/>
+            <w:tcBorders>
+              <w:top w:val="single" w:sz="4" w:space="0" w:color="D9D9D9" w:themeColor="background1" w:themeShade="D9"/>
+              <w:left w:val="single" w:sz="4" w:space="0" w:color="D9D9D9" w:themeColor="background1" w:themeShade="D9"/>
+              <w:bottom w:val="single" w:sz="4" w:space="0" w:color="D9D9D9" w:themeColor="background1" w:themeShade="D9"/>
+              <w:right w:val="single" w:sz="4" w:space="0" w:color="D9D9D9" w:themeColor="background1" w:themeShade="D9"/>
+            </w:tcBorders>
+            <w:vAlign w:val="center"/>
+          </w:tcPr>
+          <w:tbl>
+            <w:tblPr>
+              <w:tblStyle w:val="TableGrid"/>
+              <w:tblW w:w="1588" w:type="dxa"/>
+              <w:jc w:val="center"/>
+              <w:tblLayout w:type="fixed"/>
+              <w:tblCellMar>
+                <w:left w:w="28" w:type="dxa"/>
+                <w:right w:w="28" w:type="dxa"/>
+              </w:tblCellMar>
+              <w:tblLook w:val="04A0" w:firstRow="1" w:lastRow="0" w:firstColumn="1" w:lastColumn="0" w:noHBand="0" w:noVBand="1"/>
+            </w:tblPr>
+            <w:tblGrid>
+              <w:gridCol w:w="794"/>
+              <w:gridCol w:w="794"/>
+            </w:tblGrid>
+            <w:tr>
+              <w:trPr>
+                <w:trHeight w:hRule="exact" w:val="284"/>
+                <w:jc w:val="center"/>
+              </w:trPr>
+              <w:tc>
+                <w:tcPr>
+                  <w:tcW w:w="794" w:type="dxa"/>
+                  <w:tcBorders>
+                    <w:top w:val="nil"/>
+                    <w:left w:val="nil"/>
+                    <w:bottom w:val="nil"/>
+                    <w:right w:val="nil"/>
+                  </w:tcBorders>
+                  <w:tcMar>
+                    <w:left w:w="0" w:type="dxa"/>
+                    <w:right w:w="0" w:type="dxa"/>
+                  </w:tcMar>
+                </w:tcPr>
+                <w:p>
+                  <w:pPr>
+                    <w:jc w:val="center"/>
+                    <w:rPr>
+                      <w:sz w:val="4"/>
+                      <w:szCs w:val="4"/>
+                    </w:rPr>
+                  </w:pPr>
+                  <w:bookmarkStart w:id="0" w:name="_GoBack"/>
+                </w:p>
+              </w:tc>
+              <w:tc>
+                <w:tcPr>
+                  <w:tcW w:w="794" w:type="dxa"/>
+                  <w:tcBorders>
+                    <w:top w:val="nil"/>
+                    <w:left w:val="nil"/>
+                    <w:bottom w:val="nil"/>
+                    <w:right w:val="nil"/>
+                  </w:tcBorders>
+                  <w:vAlign w:val="bottom"/>
+                </w:tcPr>
+                <w:p>
+                  <w:pPr>
+                    <w:jc w:val="center"/>
+                    <w:rPr>
+                      <w:sz w:val="4"/>
+                      <w:szCs w:val="4"/>
+                    </w:rPr>
+                  </w:pPr>
+                  <w:r>
+                    <w:rPr>
+                      <w:noProof/>
+                      <w:sz w:val="4"/>
+                      <w:szCs w:val="4"/>
+                      <w:lang w:val="en-GB" w:eastAsia="en-GB"/>
+                    </w:rPr>
+                    <w:drawing>
+                      <wp:inline distT="0" distB="0" distL="0" distR="0" wp14:anchorId="2CAEFE78" wp14:editId="50650F99">
+                        <wp:extent cx="396000" cy="150016"/>
+                        <wp:effectExtent l="0" t="0" r="4445" b="2540"/>
+                        <wp:docPr id="180" name="Picture 180"/>
+                        <wp:cNvGraphicFramePr>
+                          <a:graphicFrameLocks xmlns:a="http://schemas.openxmlformats.org/drawingml/2006/main" noChangeAspect="1"/>
+                        </wp:cNvGraphicFramePr>
+                        <a:graphic xmlns:a="http://schemas.openxmlformats.org/drawingml/2006/main">
+                          <a:graphicData uri="http://schemas.openxmlformats.org/drawingml/2006/picture">
+                            <pic:pic xmlns:pic="http://schemas.openxmlformats.org/drawingml/2006/picture">
+                              <pic:nvPicPr>
+                                <pic:cNvPr id="0" name="univ_3-101-0-x-label.emf"/>
+                                <pic:cNvPicPr/>
+                              </pic:nvPicPr>
+                              <pic:blipFill rotWithShape="1">
+                                <a:blip r:embed="rId5" cstate="print">
+                                  <a:extLst>
+                                    <a:ext uri="{28A0092B-C50C-407E-A947-70E740481C1C}">
+                                      <a14:useLocalDpi xmlns:a14="http://schemas.microsoft.com/office/drawing/2010/main" val="0"/>
+                                    </a:ext>
+                                  </a:extLst>
+                                </a:blip>
+                                <a:srcRect r="14598" b="19291"/>
+                                <a:stretch/>
+                              </pic:blipFill>
+                              <pic:spPr bwMode="auto">
+                                <a:xfrm>
+                                  <a:off x="0" y="0"/>
+                                  <a:ext cx="396000" cy="150016"/>
+                                </a:xfrm>
+                                <a:prstGeom prst="rect">
+                                  <a:avLst/>
+                                </a:prstGeom>
+                                <a:ln>
+                                  <a:noFill/>
+                                </a:ln>
+                                <a:extLst>
+                                  <a:ext uri="{53640926-AAD7-44D8-BBD7-CCE9431645EC}">
+                                    <a14:shadowObscured xmlns:a14="http://schemas.microsoft.com/office/drawing/2010/main"/>
+                                  </a:ext>
+                                </a:extLst>
+                              </pic:spPr>
+                            </pic:pic>
+                          </a:graphicData>
+                        </a:graphic>
+                      </wp:inline>
+                    </w:drawing>
+                  </w:r>
+                </w:p>
+              </w:tc>
+            </w:tr>
+            <w:tr>
+              <w:trPr>
+                <w:trHeight w:hRule="exact" w:val="57"/>
+                <w:jc w:val="center"/>
+              </w:trPr>
+              <w:tc>
+                <w:tcPr>
+                  <w:tcW w:w="1588" w:type="dxa"/>
+                  <w:gridSpan w:val="2"/>
+                  <w:tcBorders>
+                    <w:top w:val="nil"/>
+                    <w:left w:val="nil"/>
+                    <w:bottom w:val="nil"/>
+                    <w:right w:val="nil"/>
+                  </w:tcBorders>
+                  <w:vAlign w:val="center"/>
+                </w:tcPr>
+                <w:p>
+                  <w:pPr>
+                    <w:jc w:val="right"/>
+                    <w:rPr>
+                      <w:sz w:val="4"/>
+                      <w:szCs w:val="4"/>
+                    </w:rPr>
+                  </w:pPr>
+                </w:p>
+              </w:tc>
+            </w:tr>
+            <w:tr>
+              <w:trPr>
+                <w:trHeight w:hRule="exact" w:val="397"/>
+                <w:jc w:val="center"/>
+              </w:trPr>
+              <w:tc>
+                <w:tcPr>
+                  <w:tcW w:w="1588" w:type="dxa"/>
+                  <w:gridSpan w:val="2"/>
+                  <w:tcBorders>
+                    <w:top w:val="single" w:sz="4" w:space="0" w:color="auto"/>
+                    <w:left w:val="single" w:sz="4" w:space="0" w:color="auto"/>
+                    <w:bottom w:val="nil"/>
+                    <w:right w:val="single" w:sz="4" w:space="0" w:color="auto"/>
+                  </w:tcBorders>
+                  <w:vAlign w:val="center"/>
+                </w:tcPr>
+                <w:tbl>
+                  <w:tblPr>
+                    <w:tblStyle w:val="TableGrid"/>
+                    <w:tblW w:w="0" w:type="auto"/>
+                    <w:jc w:val="center"/>
+                    <w:tblBorders>
+                      <w:top w:val="none" w:sz="0" w:space="0" w:color="auto"/>
+                      <w:left w:val="none" w:sz="0" w:space="0" w:color="auto"/>
+                      <w:bottom w:val="none" w:sz="0" w:space="0" w:color="auto"/>
+                      <w:right w:val="none" w:sz="0" w:space="0" w:color="auto"/>
+                      <w:insideH w:val="none" w:sz="0" w:space="0" w:color="auto"/>
+                      <w:insideV w:val="none" w:sz="0" w:space="0" w:color="auto"/>
+                    </w:tblBorders>
+                    <w:tblLayout w:type="fixed"/>
+                    <w:tblCellMar>
+                      <w:left w:w="0" w:type="dxa"/>
+                      <w:right w:w="0" w:type="dxa"/>
+                    </w:tblCellMar>
+                    <w:tblLook w:val="04A0" w:firstRow="1" w:lastRow="0" w:firstColumn="1" w:lastColumn="0" w:noHBand="0" w:noVBand="1"/>
+                  </w:tblPr>
+                  <w:tblGrid>
+                    <w:gridCol w:w="964"/>
+                    <w:gridCol w:w="397"/>
+                  </w:tblGrid>
+                  <w:tr>
+                    <w:trPr>
+                      <w:jc w:val="center"/>
+                    </w:trPr>
+                    <w:tc>
+                      <w:tcPr>
+                        <w:tcW w:w="964" w:type="dxa"/>
+                        <w:vAlign w:val="center"/>
+                      </w:tcPr>
+                      <w:p>
+                        <w:pPr>
+                          <w:rPr>
+                            <w:rFonts w:ascii="Verdana" w:hAnsi="Verdana"/>
+                            <w:sz w:val="10"/>
+                            <w:szCs w:val="10"/>
+                            <w:lang w:val="en-GB"/>
+                          </w:rPr>
+                        </w:pPr>
+                        <w:r>
+                          <w:rPr>
+                            <w:rFonts w:ascii="Verdana" w:hAnsi="Verdana"/>
+                            <w:noProof/>
+                            <w:lang w:val="en-GB" w:eastAsia="en-GB"/>
+                          </w:rPr>
+                          <w:drawing>
+                            <wp:inline distT="0" distB="0" distL="0" distR="0" wp14:anchorId="50142E6F" wp14:editId="31462799">
+                              <wp:extent cx="576000" cy="169648"/>
+                              <wp:effectExtent l="0" t="0" r="0" b="1905"/>
+                              <wp:docPr id="183" name="Picture 183"/>
+                              <wp:cNvGraphicFramePr>
+                                <a:graphicFrameLocks xmlns:a="http://schemas.openxmlformats.org/drawingml/2006/main" noChangeAspect="1"/>
+                              </wp:cNvGraphicFramePr>
+                              <a:graphic xmlns:a="http://schemas.openxmlformats.org/drawingml/2006/main">
+                                <a:graphicData uri="http://schemas.openxmlformats.org/drawingml/2006/picture">
+                                  <pic:pic xmlns:pic="http://schemas.openxmlformats.org/drawingml/2006/picture">
+                                    <pic:nvPicPr>
+                                      <pic:cNvPr id="0" name="Picture 2" descr="hapcan_200x93"/>
+                                      <pic:cNvPicPr>
+                                        <a:picLocks noChangeAspect="1" noChangeArrowheads="1"/>
+                                      </pic:cNvPicPr>
+                                    </pic:nvPicPr>
+                                    <pic:blipFill>
+                                      <a:blip r:embed="rId6" cstate="print">
+                                        <a:extLst>
+                                          <a:ext uri="{28A0092B-C50C-407E-A947-70E740481C1C}">
+                                            <a14:useLocalDpi xmlns:a14="http://schemas.microsoft.com/office/drawing/2010/main" val="0"/>
+                                          </a:ext>
+                                        </a:extLst>
+                                      </a:blip>
+                                      <a:stretch>
+                                        <a:fillRect/>
+                                      </a:stretch>
+                                    </pic:blipFill>
+                                    <pic:spPr bwMode="auto">
+                                      <a:xfrm>
+                                        <a:off x="0" y="0"/>
+                                        <a:ext cx="576000" cy="169648"/>
+                                      </a:xfrm>
+                                      <a:prstGeom prst="rect">
+                                        <a:avLst/>
+                                      </a:prstGeom>
+                                      <a:noFill/>
+                                      <a:ln>
+                                        <a:noFill/>
+                                      </a:ln>
+                                    </pic:spPr>
+                                  </pic:pic>
+                                </a:graphicData>
+                              </a:graphic>
+                            </wp:inline>
+                          </w:drawing>
+                        </w:r>
+                      </w:p>
+                    </w:tc>
+                    <w:tc>
+                      <w:tcPr>
+                        <w:tcW w:w="397" w:type="dxa"/>
+                        <w:tcMar>
+                          <w:right w:w="14" w:type="dxa"/>
+                        </w:tcMar>
+                        <w:vAlign w:val="center"/>
+                      </w:tcPr>
+                      <w:p>
+                        <w:pPr>
+                          <w:jc w:val="right"/>
+                          <w:rPr>
+                            <w:rFonts w:ascii="Verdana" w:hAnsi="Verdana"/>
+                            <w:sz w:val="10"/>
+                            <w:szCs w:val="10"/>
+                            <w:lang w:val="en-GB"/>
+                          </w:rPr>
+                        </w:pPr>
+                        <w:r>
+                          <w:rPr>
+                            <w:noProof/>
+                            <w:lang w:val="en-GB" w:eastAsia="en-GB"/>
+                          </w:rPr>
+                          <w:drawing>
+                            <wp:inline distT="0" distB="0" distL="0" distR="0" wp14:anchorId="6B69F92A" wp14:editId="5B889F44">
+                              <wp:extent cx="180000" cy="189048"/>
+                              <wp:effectExtent l="0" t="0" r="0" b="1905"/>
+                              <wp:docPr id="182" name="Picture 182"/>
+                              <wp:cNvGraphicFramePr>
+                                <a:graphicFrameLocks xmlns:a="http://schemas.openxmlformats.org/drawingml/2006/main" noChangeAspect="1"/>
+                              </wp:cNvGraphicFramePr>
+                              <a:graphic xmlns:a="http://schemas.openxmlformats.org/drawingml/2006/main">
+                                <a:graphicData uri="http://schemas.openxmlformats.org/drawingml/2006/picture">
+                                  <pic:pic xmlns:pic="http://schemas.openxmlformats.org/drawingml/2006/picture">
+                                    <pic:nvPicPr>
+                                      <pic:cNvPr id="0" name="oshw-logo.emf"/>
+                                      <pic:cNvPicPr/>
+                                    </pic:nvPicPr>
+                                    <pic:blipFill>
+                                      <a:blip r:embed="rId7" cstate="print">
+                                        <a:extLst>
+                                          <a:ext uri="{28A0092B-C50C-407E-A947-70E740481C1C}">
+                                            <a14:useLocalDpi xmlns:a14="http://schemas.microsoft.com/office/drawing/2010/main" val="0"/>
+                                          </a:ext>
+                                        </a:extLst>
+                                      </a:blip>
+                                      <a:stretch>
+                                        <a:fillRect/>
+                                      </a:stretch>
+                                    </pic:blipFill>
+                                    <pic:spPr>
+                                      <a:xfrm>
+                                        <a:off x="0" y="0"/>
+                                        <a:ext cx="180000" cy="189048"/>
+                                      </a:xfrm>
+                                      <a:prstGeom prst="rect">
+                                        <a:avLst/>
+                                      </a:prstGeom>
+                                    </pic:spPr>
+                                  </pic:pic>
+                                </a:graphicData>
+                              </a:graphic>
+                            </wp:inline>
+                          </w:drawing>
+                        </w:r>
+                      </w:p>
+                    </w:tc>
+                  </w:tr>
+                </w:tbl>
+                <w:p>
+                  <w:pPr>
+                    <w:jc w:val="center"/>
+                    <w:rPr>
+                      <w:rFonts w:ascii="Verdana" w:hAnsi="Verdana"/>
+                      <w:b/>
+                      <w:noProof/>
+                      <w:color w:val="484848"/>
+                      <w:sz w:val="18"/>
+                      <w:szCs w:val="18"/>
+                      <w:lang w:val="en-GB" w:eastAsia="en-GB"/>
+                    </w:rPr>
+                  </w:pPr>
+                </w:p>
+              </w:tc>
+            </w:tr>
+            <w:tr>
+              <w:trPr>
+                <w:trHeight w:hRule="exact" w:val="624"/>
+                <w:jc w:val="center"/>
+              </w:trPr>
+              <w:tc>
+                <w:tcPr>
+                  <w:tcW w:w="1588" w:type="dxa"/>
+                  <w:gridSpan w:val="2"/>
+                  <w:tcBorders>
+                    <w:top w:val="nil"/>
+                    <w:left w:val="single" w:sz="4" w:space="0" w:color="auto"/>
+                    <w:bottom w:val="nil"/>
+                    <w:right w:val="single" w:sz="4" w:space="0" w:color="auto"/>
+                  </w:tcBorders>
+                  <w:vAlign w:val="center"/>
+                </w:tcPr>
+                <w:p>
+                  <w:pPr>
+                    <w:jc w:val="center"/>
+                    <w:rPr>
+                      <w:rFonts w:ascii="Verdana" w:hAnsi="Verdana"/>
+                      <w:b/>
+                      <w:sz w:val="14"/>
+                      <w:szCs w:val="14"/>
+                      <w:lang w:val="en-GB"/>
+                    </w:rPr>
+                  </w:pPr>
+                  <w:r>
+                    <w:rPr>
+                      <w:rFonts w:ascii="Verdana" w:hAnsi="Verdana"/>
+                      <w:b/>
+                      <w:sz w:val="14"/>
+                      <w:szCs w:val="14"/>
+                      <w:lang w:val="en-GB"/>
+                    </w:rPr>
+                    <w:t>ISOLATED</w:t>
+                  </w:r>
+                </w:p>
+                <w:p>
+                  <w:pPr>
+                    <w:jc w:val="center"/>
+                    <w:rPr>
+                      <w:rFonts w:ascii="Verdana" w:hAnsi="Verdana"/>
+                      <w:b/>
+                      <w:sz w:val="16"/>
+                      <w:szCs w:val="16"/>
+                      <w:lang w:val="en-GB"/>
+                    </w:rPr>
+                  </w:pPr>
+                  <w:r>
+                    <w:rPr>
+                      <w:rFonts w:ascii="Verdana" w:hAnsi="Verdana"/>
+                      <w:b/>
+                      <w:sz w:val="16"/>
+                      <w:szCs w:val="16"/>
+                      <w:lang w:val="en-GB"/>
+                    </w:rPr>
+                    <w:t>RS232C</w:t>
+                  </w:r>
+                </w:p>
+                <w:p>
+                  <w:pPr>
+                    <w:jc w:val="center"/>
+                    <w:rPr>
+                      <w:rFonts w:ascii="Verdana" w:hAnsi="Verdana"/>
+                      <w:b/>
+                      <w:sz w:val="14"/>
+                      <w:szCs w:val="14"/>
+                      <w:lang w:val="en-GB"/>
+                    </w:rPr>
+                  </w:pPr>
+                  <w:r>
+                    <w:rPr>
+                      <w:rFonts w:ascii="Verdana" w:hAnsi="Verdana"/>
+                      <w:b/>
+                      <w:sz w:val="14"/>
+                      <w:szCs w:val="14"/>
+                      <w:lang w:val="en-GB"/>
+                    </w:rPr>
+                    <w:t>INTERFACE</w:t>
+                  </w:r>
+                </w:p>
+              </w:tc>
+            </w:tr>
+            <w:tr>
+              <w:trPr>
+                <w:trHeight w:hRule="exact" w:val="567"/>
+                <w:jc w:val="center"/>
+              </w:trPr>
+              <w:tc>
+                <w:tcPr>
+                  <w:tcW w:w="1588" w:type="dxa"/>
+                  <w:gridSpan w:val="2"/>
+                  <w:tcBorders>
+                    <w:top w:val="nil"/>
+                    <w:left w:val="single" w:sz="4" w:space="0" w:color="auto"/>
+                    <w:bottom w:val="single" w:sz="4" w:space="0" w:color="auto"/>
+                    <w:right w:val="single" w:sz="4" w:space="0" w:color="auto"/>
+                  </w:tcBorders>
+                  <w:vAlign w:val="center"/>
+                </w:tcPr>
+                <w:tbl>
+                  <w:tblPr>
+                    <w:tblStyle w:val="TableGrid"/>
+                    <w:tblW w:w="1474" w:type="dxa"/>
+                    <w:jc w:val="center"/>
+                    <w:tblLayout w:type="fixed"/>
+                    <w:tblCellMar>
+                      <w:left w:w="57" w:type="dxa"/>
+                      <w:right w:w="57" w:type="dxa"/>
+                    </w:tblCellMar>
+                    <w:tblLook w:val="04A0" w:firstRow="1" w:lastRow="0" w:firstColumn="1" w:lastColumn="0" w:noHBand="0" w:noVBand="1"/>
+                  </w:tblPr>
+                  <w:tblGrid>
+                    <w:gridCol w:w="413"/>
+                    <w:gridCol w:w="1061"/>
+                  </w:tblGrid>
+                  <w:tr>
+                    <w:trPr>
+                      <w:trHeight w:val="150"/>
+                      <w:jc w:val="center"/>
+                    </w:trPr>
+                    <w:tc>
+                      <w:tcPr>
+                        <w:tcW w:w="413" w:type="dxa"/>
+                        <w:tcBorders>
+                          <w:top w:val="single" w:sz="4" w:space="0" w:color="auto"/>
+                        </w:tcBorders>
+                        <w:vAlign w:val="center"/>
+                      </w:tcPr>
+                      <w:p>
+                        <w:pPr>
+                          <w:jc w:val="center"/>
+                          <w:rPr>
+                            <w:rFonts w:ascii="Verdana" w:hAnsi="Verdana"/>
+                            <w:sz w:val="10"/>
+                            <w:szCs w:val="10"/>
+                          </w:rPr>
+                        </w:pPr>
+                        <w:r>
+                          <w:rPr>
+                            <w:rFonts w:ascii="Verdana" w:hAnsi="Verdana"/>
+                            <w:sz w:val="10"/>
+                            <w:szCs w:val="10"/>
+                          </w:rPr>
+                          <w:t>TYPE</w:t>
+                        </w:r>
+                      </w:p>
+                    </w:tc>
+                    <w:tc>
+                      <w:tcPr>
+                        <w:tcW w:w="1061" w:type="dxa"/>
+                        <w:tcBorders>
+                          <w:top w:val="single" w:sz="4" w:space="0" w:color="auto"/>
+                        </w:tcBorders>
+                        <w:vAlign w:val="center"/>
+                      </w:tcPr>
+                      <w:p>
+                        <w:pPr>
+                          <w:jc w:val="center"/>
+                          <w:rPr>
+                            <w:rFonts w:ascii="Verdana" w:hAnsi="Verdana"/>
+                            <w:sz w:val="10"/>
+                            <w:szCs w:val="10"/>
+                            <w:lang w:val="en-GB"/>
+                          </w:rPr>
+                        </w:pPr>
+                        <w:r>
+                          <w:rPr>
+                            <w:rFonts w:ascii="Verdana" w:hAnsi="Verdana"/>
+                            <w:sz w:val="10"/>
+                            <w:szCs w:val="10"/>
+                            <w:lang w:val="en-GB"/>
+                          </w:rPr>
+                          <w:t>UNIV 3.101.0.x</w:t>
+                        </w:r>
+                      </w:p>
+                    </w:tc>
+                  </w:tr>
+                  <w:tr>
+                    <w:trPr>
+                      <w:trHeight w:val="150"/>
+                      <w:jc w:val="center"/>
+                    </w:trPr>
+                    <w:tc>
+                      <w:tcPr>
+                        <w:tcW w:w="413" w:type="dxa"/>
+                        <w:vAlign w:val="center"/>
+                      </w:tcPr>
+                      <w:p>
+                        <w:pPr>
+                          <w:jc w:val="center"/>
+                          <w:rPr>
+                            <w:rFonts w:ascii="Verdana" w:hAnsi="Verdana"/>
+                            <w:sz w:val="10"/>
+                            <w:szCs w:val="10"/>
+                          </w:rPr>
+                        </w:pPr>
+                        <w:r>
+                          <w:rPr>
+                            <w:rFonts w:ascii="Verdana" w:hAnsi="Verdana"/>
+                            <w:sz w:val="10"/>
+                            <w:szCs w:val="10"/>
+                          </w:rPr>
+                          <w:t>S/N</w:t>
+                        </w:r>
+                      </w:p>
+                    </w:tc>
+                    <w:tc>
+                      <w:tcPr>
+                        <w:tcW w:w="1061" w:type="dxa"/>
+                        <w:vAlign w:val="center"/>
+                      </w:tcPr>
+                      <w:p>
+                        <w:pPr>
+                          <w:jc w:val="center"/>
+                          <w:rPr>
+                            <w:rFonts w:ascii="Verdana" w:hAnsi="Verdana"/>
+                            <w:sz w:val="10"/>
+                            <w:szCs w:val="10"/>
+                            <w:lang w:val="en-GB"/>
+                          </w:rPr>
+                        </w:pPr>
+                        <w:r>
+                          <w:rPr>
+                            <w:rFonts w:ascii="Verdana" w:hAnsi="Verdana"/>
+                            <w:sz w:val="10"/>
+                            <w:szCs w:val="10"/>
+                            <w:lang w:val="en-GB"/>
+                          </w:rPr>
+                          <w:t>000005D8</w:t>
+                        </w:r>
+                        <w:r>
+                          <w:rPr>
+                            <w:rFonts w:ascii="Verdana" w:hAnsi="Verdana"/>
+                            <w:sz w:val="10"/>
+                            <w:szCs w:val="10"/>
+                            <w:lang w:val="en-GB"/>
+                          </w:rPr>
+                          <w:t>h</w:t>
+                        </w:r>
+                      </w:p>
+                    </w:tc>
+                  </w:tr>
+                </w:tbl>
+                <w:p>
+                  <w:pPr>
+                    <w:jc w:val="center"/>
+                    <w:rPr>
+                      <w:sz w:val="4"/>
+                      <w:szCs w:val="4"/>
+                      <w:lang w:val="en-GB"/>
+                    </w:rPr>
+                  </w:pPr>
+                </w:p>
+              </w:tc>
+            </w:tr>
+            <w:tr>
+              <w:trPr>
+                <w:trHeight w:hRule="exact" w:val="57"/>
+                <w:jc w:val="center"/>
+              </w:trPr>
+              <w:tc>
+                <w:tcPr>
+                  <w:tcW w:w="1588" w:type="dxa"/>
+                  <w:gridSpan w:val="2"/>
+                  <w:tcBorders>
+                    <w:top w:val="single" w:sz="4" w:space="0" w:color="auto"/>
+                    <w:left w:val="nil"/>
+                    <w:bottom w:val="nil"/>
+                    <w:right w:val="nil"/>
+                  </w:tcBorders>
+                  <w:vAlign w:val="center"/>
+                </w:tcPr>
+                <w:p>
+                  <w:pPr>
+                    <w:jc w:val="center"/>
+                    <w:rPr>
+                      <w:rFonts w:ascii="Verdana" w:hAnsi="Verdana"/>
+                      <w:sz w:val="4"/>
+                      <w:szCs w:val="4"/>
+                      <w:lang w:val="en-GB"/>
+                    </w:rPr>
+                  </w:pPr>
+                </w:p>
+              </w:tc>
+            </w:tr>
+            <w:tr>
+              <w:trPr>
+                <w:trHeight w:hRule="exact" w:val="170"/>
+                <w:jc w:val="center"/>
+              </w:trPr>
+              <w:tc>
+                <w:tcPr>
+                  <w:tcW w:w="1588" w:type="dxa"/>
+                  <w:gridSpan w:val="2"/>
+                  <w:tcBorders>
+                    <w:top w:val="nil"/>
+                    <w:left w:val="nil"/>
+                    <w:bottom w:val="nil"/>
+                    <w:right w:val="nil"/>
+                  </w:tcBorders>
+                  <w:shd w:val="clear" w:color="auto" w:fill="FF801C"/>
+                  <w:tcMar>
+                    <w:left w:w="0" w:type="dxa"/>
+                    <w:right w:w="28" w:type="dxa"/>
+                  </w:tcMar>
+                  <w:vAlign w:val="center"/>
+                </w:tcPr>
+                <w:p>
+                  <w:pPr>
+                    <w:ind w:right="57"/>
+                    <w:jc w:val="right"/>
+                    <w:rPr>
+                      <w:rFonts w:ascii="Verdana" w:hAnsi="Verdana"/>
+                      <w:b/>
+                      <w:sz w:val="10"/>
+                      <w:szCs w:val="10"/>
+                    </w:rPr>
+                  </w:pPr>
+                  <w:proofErr w:type="gramStart"/>
+                  <w:r>
+                    <w:rPr>
+                      <w:rFonts w:ascii="Verdana" w:hAnsi="Verdana"/>
+                      <w:b/>
+                      <w:color w:val="FFFFFF" w:themeColor="background1"/>
+                      <w:sz w:val="10"/>
+                      <w:szCs w:val="10"/>
+                    </w:rPr>
+                    <w:t>hapcan</w:t>
+                  </w:r>
+                  <w:proofErr w:type="gramEnd"/>
+                  <w:r>
+                    <w:rPr>
+                      <w:rFonts w:ascii="Verdana" w:hAnsi="Verdana"/>
+                      <w:b/>
+                      <w:color w:val="FFFFFF" w:themeColor="background1"/>
+                      <w:sz w:val="10"/>
+                      <w:szCs w:val="10"/>
+                    </w:rPr>
+                    <w:t>.</w:t>
+                  </w:r>
+                  <w:proofErr w:type="gramStart"/>
+                  <w:r>
+                    <w:rPr>
+                      <w:rFonts w:ascii="Verdana" w:hAnsi="Verdana"/>
+                      <w:b/>
+                      <w:color w:val="FFFFFF" w:themeColor="background1"/>
+                      <w:sz w:val="10"/>
+                      <w:szCs w:val="10"/>
+                    </w:rPr>
+                    <w:t>com</w:t>
+                  </w:r>
+                  <w:proofErr w:type="gramEnd"/>
+                </w:p>
+              </w:tc>
+            </w:tr>
+          </w:tbl>
+          <w:p>
+            <w:pPr>
+              <w:jc w:val="center"/>
+            </w:pPr>
+          </w:p>
+        </w:tc>
+      </w:tr>
+      <w:bookmarkEnd w:id="0"/>
+    </w:tbl>
+    <w:p/>
+    <w:tbl>
+      <w:tblPr>
+        <w:tblStyle w:val="TableGrid"/>
+        <w:tblW w:w="1644" w:type="dxa"/>
+        <w:jc w:val="center"/>
+        <w:tblBorders>
+          <w:top w:val="dashSmallGap" w:sz="2" w:space="0" w:color="D9D9D9" w:themeColor="background1" w:themeShade="D9"/>
+          <w:left w:val="dashSmallGap" w:sz="2" w:space="0" w:color="D9D9D9" w:themeColor="background1" w:themeShade="D9"/>
+          <w:bottom w:val="dashSmallGap" w:sz="2" w:space="0" w:color="D9D9D9" w:themeColor="background1" w:themeShade="D9"/>
+          <w:right w:val="dashSmallGap" w:sz="2" w:space="0" w:color="D9D9D9" w:themeColor="background1" w:themeShade="D9"/>
+          <w:insideH w:val="dashSmallGap" w:sz="2" w:space="0" w:color="D9D9D9" w:themeColor="background1" w:themeShade="D9"/>
+          <w:insideV w:val="dashSmallGap" w:sz="2" w:space="0" w:color="D9D9D9" w:themeColor="background1" w:themeShade="D9"/>
+        </w:tblBorders>
+        <w:tblLayout w:type="fixed"/>
+        <w:tblCellMar>
+          <w:left w:w="57" w:type="dxa"/>
+          <w:right w:w="57" w:type="dxa"/>
+        </w:tblCellMar>
+        <w:tblLook w:val="04A0" w:firstRow="1" w:lastRow="0" w:firstColumn="1" w:lastColumn="0" w:noHBand="0" w:noVBand="1"/>
+      </w:tblPr>
+      <w:tblGrid>
+        <w:gridCol w:w="1644"/>
+      </w:tblGrid>
+      <w:tr>
+        <w:trPr>
+          <w:trHeight w:hRule="exact" w:val="2211"/>
+          <w:jc w:val="center"/>
+        </w:trPr>
+        <w:tc>
+          <w:tcPr>
+            <w:tcW w:w="1588" w:type="dxa"/>
+            <w:tcBorders>
+              <w:top w:val="single" w:sz="4" w:space="0" w:color="D9D9D9" w:themeColor="background1" w:themeShade="D9"/>
+              <w:left w:val="single" w:sz="4" w:space="0" w:color="D9D9D9" w:themeColor="background1" w:themeShade="D9"/>
+              <w:bottom w:val="single" w:sz="4" w:space="0" w:color="D9D9D9" w:themeColor="background1" w:themeShade="D9"/>
+              <w:right w:val="single" w:sz="4" w:space="0" w:color="D9D9D9" w:themeColor="background1" w:themeShade="D9"/>
+            </w:tcBorders>
+            <w:vAlign w:val="center"/>
+          </w:tcPr>
+          <w:tbl>
+            <w:tblPr>
+              <w:tblStyle w:val="TableGrid"/>
+              <w:tblW w:w="1588" w:type="dxa"/>
+              <w:jc w:val="center"/>
+              <w:tblLayout w:type="fixed"/>
+              <w:tblCellMar>
+                <w:left w:w="28" w:type="dxa"/>
+                <w:right w:w="28" w:type="dxa"/>
+              </w:tblCellMar>
+              <w:tblLook w:val="04A0" w:firstRow="1" w:lastRow="0" w:firstColumn="1" w:lastColumn="0" w:noHBand="0" w:noVBand="1"/>
+            </w:tblPr>
+            <w:tblGrid>
+              <w:gridCol w:w="794"/>
+              <w:gridCol w:w="794"/>
+            </w:tblGrid>
+            <w:tr>
+              <w:trPr>
+                <w:trHeight w:hRule="exact" w:val="284"/>
+                <w:jc w:val="center"/>
+              </w:trPr>
+              <w:tc>
+                <w:tcPr>
+                  <w:tcW w:w="794" w:type="dxa"/>
+                  <w:tcBorders>
+                    <w:top w:val="nil"/>
+                    <w:left w:val="nil"/>
+                    <w:bottom w:val="nil"/>
+                    <w:right w:val="nil"/>
+                  </w:tcBorders>
+                  <w:tcMar>
+                    <w:left w:w="0" w:type="dxa"/>
+                    <w:right w:w="0" w:type="dxa"/>
+                  </w:tcMar>
+                </w:tcPr>
+                <w:p>
+                  <w:pPr>
+                    <w:jc w:val="center"/>
+                    <w:rPr>
+                      <w:sz w:val="4"/>
+                      <w:szCs w:val="4"/>
+                    </w:rPr>
+                  </w:pPr>
+                </w:p>
+              </w:tc>
+              <w:tc>
+                <w:tcPr>
+                  <w:tcW w:w="794" w:type="dxa"/>
+                  <w:tcBorders>
+                    <w:top w:val="nil"/>
+                    <w:left w:val="nil"/>
+                    <w:bottom w:val="nil"/>
+                    <w:right w:val="nil"/>
+                  </w:tcBorders>
+                  <w:vAlign w:val="bottom"/>
+                </w:tcPr>
+                <w:p>
+                  <w:pPr>
+                    <w:jc w:val="center"/>
+                    <w:rPr>
+                      <w:sz w:val="4"/>
+                      <w:szCs w:val="4"/>
+                    </w:rPr>
+                  </w:pPr>
+                  <w:r>
+                    <w:rPr>
+                      <w:noProof/>
+                      <w:sz w:val="4"/>
+                      <w:szCs w:val="4"/>
+                      <w:lang w:val="en-GB" w:eastAsia="en-GB"/>
+                    </w:rPr>
+                    <w:drawing>
+                      <wp:inline distT="0" distB="0" distL="0" distR="0" wp14:anchorId="6CE272DA" wp14:editId="465CF5C7">
+                        <wp:extent cx="396000" cy="150016"/>
+                        <wp:effectExtent l="0" t="0" r="4445" b="2540"/>
+                        <wp:docPr id="179" name="Picture 179"/>
+                        <wp:cNvGraphicFramePr>
+                          <a:graphicFrameLocks xmlns:a="http://schemas.openxmlformats.org/drawingml/2006/main" noChangeAspect="1"/>
+                        </wp:cNvGraphicFramePr>
+                        <a:graphic xmlns:a="http://schemas.openxmlformats.org/drawingml/2006/main">
+                          <a:graphicData uri="http://schemas.openxmlformats.org/drawingml/2006/picture">
+                            <pic:pic xmlns:pic="http://schemas.openxmlformats.org/drawingml/2006/picture">
+                              <pic:nvPicPr>
+                                <pic:cNvPr id="0" name="univ_3-101-0-x-label.emf"/>
+                                <pic:cNvPicPr/>
+                              </pic:nvPicPr>
+                              <pic:blipFill rotWithShape="1">
+                                <a:blip r:embed="rId5" cstate="print">
+                                  <a:extLst>
+                                    <a:ext uri="{28A0092B-C50C-407E-A947-70E740481C1C}">
+                                      <a14:useLocalDpi xmlns:a14="http://schemas.microsoft.com/office/drawing/2010/main" val="0"/>
+                                    </a:ext>
+                                  </a:extLst>
+                                </a:blip>
+                                <a:srcRect r="14598" b="19291"/>
+                                <a:stretch/>
+                              </pic:blipFill>
+                              <pic:spPr bwMode="auto">
+                                <a:xfrm>
+                                  <a:off x="0" y="0"/>
+                                  <a:ext cx="396000" cy="150016"/>
+                                </a:xfrm>
+                                <a:prstGeom prst="rect">
+                                  <a:avLst/>
+                                </a:prstGeom>
+                                <a:ln>
+                                  <a:noFill/>
+                                </a:ln>
+                                <a:extLst>
+                                  <a:ext uri="{53640926-AAD7-44D8-BBD7-CCE9431645EC}">
+                                    <a14:shadowObscured xmlns:a14="http://schemas.microsoft.com/office/drawing/2010/main"/>
+                                  </a:ext>
+                                </a:extLst>
+                              </pic:spPr>
+                            </pic:pic>
+                          </a:graphicData>
+                        </a:graphic>
+                      </wp:inline>
+                    </w:drawing>
+                  </w:r>
+                </w:p>
+              </w:tc>
+            </w:tr>
+            <w:tr>
+              <w:trPr>
+                <w:trHeight w:hRule="exact" w:val="57"/>
+                <w:jc w:val="center"/>
+              </w:trPr>
+              <w:tc>
+                <w:tcPr>
+                  <w:tcW w:w="1588" w:type="dxa"/>
+                  <w:gridSpan w:val="2"/>
+                  <w:tcBorders>
+                    <w:top w:val="nil"/>
+                    <w:left w:val="nil"/>
+                    <w:bottom w:val="nil"/>
+                    <w:right w:val="nil"/>
+                  </w:tcBorders>
+                  <w:vAlign w:val="center"/>
+                </w:tcPr>
+                <w:p>
+                  <w:pPr>
+                    <w:jc w:val="right"/>
+                    <w:rPr>
+                      <w:sz w:val="4"/>
+                      <w:szCs w:val="4"/>
+                    </w:rPr>
+                  </w:pPr>
+                </w:p>
+              </w:tc>
+            </w:tr>
+            <w:tr>
+              <w:trPr>
+                <w:trHeight w:hRule="exact" w:val="397"/>
+                <w:jc w:val="center"/>
+              </w:trPr>
+              <w:tc>
+                <w:tcPr>
+                  <w:tcW w:w="1588" w:type="dxa"/>
+                  <w:gridSpan w:val="2"/>
+                  <w:tcBorders>
+                    <w:top w:val="single" w:sz="4" w:space="0" w:color="auto"/>
+                    <w:left w:val="single" w:sz="4" w:space="0" w:color="auto"/>
+                    <w:bottom w:val="nil"/>
+                    <w:right w:val="single" w:sz="4" w:space="0" w:color="auto"/>
+                  </w:tcBorders>
+                  <w:vAlign w:val="center"/>
+                </w:tcPr>
+                <w:tbl>
+                  <w:tblPr>
+                    <w:tblStyle w:val="TableGrid"/>
+                    <w:tblW w:w="0" w:type="auto"/>
+                    <w:jc w:val="center"/>
+                    <w:tblBorders>
+                      <w:top w:val="none" w:sz="0" w:space="0" w:color="auto"/>
+                      <w:left w:val="none" w:sz="0" w:space="0" w:color="auto"/>
+                      <w:bottom w:val="none" w:sz="0" w:space="0" w:color="auto"/>
+                      <w:right w:val="none" w:sz="0" w:space="0" w:color="auto"/>
+                      <w:insideH w:val="none" w:sz="0" w:space="0" w:color="auto"/>
+                      <w:insideV w:val="none" w:sz="0" w:space="0" w:color="auto"/>
+                    </w:tblBorders>
+                    <w:tblLayout w:type="fixed"/>
+                    <w:tblCellMar>
+                      <w:left w:w="0" w:type="dxa"/>
+                      <w:right w:w="0" w:type="dxa"/>
+                    </w:tblCellMar>
+                    <w:tblLook w:val="04A0" w:firstRow="1" w:lastRow="0" w:firstColumn="1" w:lastColumn="0" w:noHBand="0" w:noVBand="1"/>
+                  </w:tblPr>
+                  <w:tblGrid>
+                    <w:gridCol w:w="964"/>
+                    <w:gridCol w:w="397"/>
+                  </w:tblGrid>
+                  <w:tr>
+                    <w:trPr>
+                      <w:jc w:val="center"/>
+                    </w:trPr>
+                    <w:tc>
+                      <w:tcPr>
+                        <w:tcW w:w="964" w:type="dxa"/>
+                        <w:vAlign w:val="center"/>
+                      </w:tcPr>
+                      <w:p>
+                        <w:pPr>
+                          <w:rPr>
+                            <w:rFonts w:ascii="Verdana" w:hAnsi="Verdana"/>
+                            <w:sz w:val="10"/>
+                            <w:szCs w:val="10"/>
+                            <w:lang w:val="en-GB"/>
+                          </w:rPr>
+                        </w:pPr>
+                        <w:r>
+                          <w:rPr>
+                            <w:rFonts w:ascii="Verdana" w:hAnsi="Verdana"/>
+                            <w:noProof/>
+                            <w:lang w:val="en-GB" w:eastAsia="en-GB"/>
+                          </w:rPr>
+                          <w:drawing>
+                            <wp:inline distT="0" distB="0" distL="0" distR="0" wp14:anchorId="774DBDEA" wp14:editId="7C7BA60D">
+                              <wp:extent cx="571498" cy="169648"/>
+                              <wp:effectExtent l="0" t="0" r="635" b="1905"/>
+                              <wp:docPr id="166" name="Picture 166"/>
+                              <wp:cNvGraphicFramePr>
+                                <a:graphicFrameLocks xmlns:a="http://schemas.openxmlformats.org/drawingml/2006/main" noChangeAspect="1"/>
+                              </wp:cNvGraphicFramePr>
+                              <a:graphic xmlns:a="http://schemas.openxmlformats.org/drawingml/2006/main">
+                                <a:graphicData uri="http://schemas.openxmlformats.org/drawingml/2006/picture">
+                                  <pic:pic xmlns:pic="http://schemas.openxmlformats.org/drawingml/2006/picture">
+                                    <pic:nvPicPr>
+                                      <pic:cNvPr id="0" name="Picture 2" descr="hapcan_200x93"/>
+                                      <pic:cNvPicPr>
+                                        <a:picLocks noChangeAspect="1" noChangeArrowheads="1"/>
+                                      </pic:cNvPicPr>
+                                    </pic:nvPicPr>
+                                    <pic:blipFill>
+                                      <a:blip r:embed="rId8" cstate="print">
+                                        <a:extLst>
+                                          <a:ext uri="{28A0092B-C50C-407E-A947-70E740481C1C}">
+                                            <a14:useLocalDpi xmlns:a14="http://schemas.microsoft.com/office/drawing/2010/main" val="0"/>
+                                          </a:ext>
+                                        </a:extLst>
+                                      </a:blip>
+                                      <a:stretch>
+                                        <a:fillRect/>
+                                      </a:stretch>
+                                    </pic:blipFill>
+                                    <pic:spPr bwMode="auto">
+                                      <a:xfrm>
+                                        <a:off x="0" y="0"/>
+                                        <a:ext cx="571498" cy="169648"/>
+                                      </a:xfrm>
+                                      <a:prstGeom prst="rect">
+                                        <a:avLst/>
+                                      </a:prstGeom>
+                                      <a:noFill/>
+                                      <a:ln>
+                                        <a:noFill/>
+                                      </a:ln>
+                                    </pic:spPr>
+                                  </pic:pic>
+                                </a:graphicData>
+                              </a:graphic>
+                            </wp:inline>
+                          </w:drawing>
+                        </w:r>
+                      </w:p>
+                    </w:tc>
+                    <w:tc>
+                      <w:tcPr>
+                        <w:tcW w:w="397" w:type="dxa"/>
+                        <w:tcMar>
+                          <w:right w:w="14" w:type="dxa"/>
+                        </w:tcMar>
+                        <w:vAlign w:val="center"/>
+                      </w:tcPr>
+                      <w:p>
+                        <w:pPr>
+                          <w:jc w:val="right"/>
+                          <w:rPr>
+                            <w:rFonts w:ascii="Verdana" w:hAnsi="Verdana"/>
+                            <w:sz w:val="10"/>
+                            <w:szCs w:val="10"/>
+                            <w:lang w:val="en-GB"/>
+                          </w:rPr>
+                        </w:pPr>
+                        <w:r>
+                          <w:rPr>
+                            <w:noProof/>
+                            <w:lang w:val="en-GB" w:eastAsia="en-GB"/>
+                          </w:rPr>
+                          <w:drawing>
+                            <wp:inline distT="0" distB="0" distL="0" distR="0" wp14:anchorId="2E9E3E3B" wp14:editId="07C61A81">
+                              <wp:extent cx="180000" cy="189048"/>
+                              <wp:effectExtent l="0" t="0" r="0" b="1905"/>
+                              <wp:docPr id="167" name="Picture 167"/>
+                              <wp:cNvGraphicFramePr>
+                                <a:graphicFrameLocks xmlns:a="http://schemas.openxmlformats.org/drawingml/2006/main" noChangeAspect="1"/>
+                              </wp:cNvGraphicFramePr>
+                              <a:graphic xmlns:a="http://schemas.openxmlformats.org/drawingml/2006/main">
+                                <a:graphicData uri="http://schemas.openxmlformats.org/drawingml/2006/picture">
+                                  <pic:pic xmlns:pic="http://schemas.openxmlformats.org/drawingml/2006/picture">
+                                    <pic:nvPicPr>
+                                      <pic:cNvPr id="0" name="oshw-logo.emf"/>
+                                      <pic:cNvPicPr/>
+                                    </pic:nvPicPr>
+                                    <pic:blipFill>
+                                      <a:blip r:embed="rId7" cstate="print">
+                                        <a:extLst>
+                                          <a:ext uri="{28A0092B-C50C-407E-A947-70E740481C1C}">
+                                            <a14:useLocalDpi xmlns:a14="http://schemas.microsoft.com/office/drawing/2010/main" val="0"/>
+                                          </a:ext>
+                                        </a:extLst>
+                                      </a:blip>
+                                      <a:stretch>
+                                        <a:fillRect/>
+                                      </a:stretch>
+                                    </pic:blipFill>
+                                    <pic:spPr>
+                                      <a:xfrm>
+                                        <a:off x="0" y="0"/>
+                                        <a:ext cx="180000" cy="189048"/>
+                                      </a:xfrm>
+                                      <a:prstGeom prst="rect">
+                                        <a:avLst/>
+                                      </a:prstGeom>
+                                    </pic:spPr>
+                                  </pic:pic>
+                                </a:graphicData>
+                              </a:graphic>
+                            </wp:inline>
+                          </w:drawing>
+                        </w:r>
+                      </w:p>
+                    </w:tc>
+                  </w:tr>
+                </w:tbl>
+                <w:p>
+                  <w:pPr>
+                    <w:jc w:val="center"/>
+                    <w:rPr>
+                      <w:rFonts w:ascii="Verdana" w:hAnsi="Verdana"/>
+                      <w:b/>
+                      <w:noProof/>
+                      <w:color w:val="484848"/>
+                      <w:sz w:val="18"/>
+                      <w:szCs w:val="18"/>
+                      <w:lang w:val="en-GB" w:eastAsia="en-GB"/>
+                    </w:rPr>
+                  </w:pPr>
+                </w:p>
+              </w:tc>
+            </w:tr>
+            <w:tr>
+              <w:trPr>
+                <w:trHeight w:hRule="exact" w:val="624"/>
+                <w:jc w:val="center"/>
+              </w:trPr>
+              <w:tc>
+                <w:tcPr>
+                  <w:tcW w:w="1588" w:type="dxa"/>
+                  <w:gridSpan w:val="2"/>
+                  <w:tcBorders>
+                    <w:top w:val="nil"/>
+                    <w:left w:val="single" w:sz="4" w:space="0" w:color="auto"/>
+                    <w:bottom w:val="nil"/>
+                    <w:right w:val="single" w:sz="4" w:space="0" w:color="auto"/>
+                  </w:tcBorders>
+                  <w:vAlign w:val="center"/>
+                </w:tcPr>
+                <w:p>
+                  <w:pPr>
+                    <w:jc w:val="center"/>
+                    <w:rPr>
+                      <w:rFonts w:ascii="Verdana" w:hAnsi="Verdana"/>
+                      <w:b/>
+                      <w:sz w:val="14"/>
+                      <w:szCs w:val="14"/>
+                      <w:lang w:val="en-GB"/>
+                    </w:rPr>
+                  </w:pPr>
+                  <w:r>
+                    <w:rPr>
+                      <w:rFonts w:ascii="Verdana" w:hAnsi="Verdana"/>
+                      <w:b/>
+                      <w:sz w:val="14"/>
+                      <w:szCs w:val="14"/>
+                      <w:lang w:val="en-GB"/>
+                    </w:rPr>
+                    <w:t xml:space="preserve">IZOLOWANY </w:t>
+                  </w:r>
+                  <w:r>
+                    <w:rPr>
+                      <w:rFonts w:ascii="Verdana" w:hAnsi="Verdana"/>
+                      <w:b/>
+                      <w:sz w:val="14"/>
+                      <w:szCs w:val="14"/>
+                      <w:lang w:val="en-GB"/>
+                    </w:rPr>
+                    <w:t>INTERFEJS</w:t>
+                  </w:r>
+                </w:p>
+                <w:p>
+                  <w:pPr>
+                    <w:jc w:val="center"/>
+                    <w:rPr>
+                      <w:rFonts w:ascii="Verdana" w:hAnsi="Verdana"/>
+                      <w:b/>
+                      <w:sz w:val="12"/>
+                      <w:szCs w:val="12"/>
+                      <w:lang w:val="en-GB"/>
+                    </w:rPr>
+                  </w:pPr>
+                  <w:r>
+                    <w:rPr>
+                      <w:rFonts w:ascii="Verdana" w:hAnsi="Verdana"/>
+                      <w:b/>
+                      <w:sz w:val="16"/>
+                      <w:szCs w:val="16"/>
+                      <w:lang w:val="en-GB"/>
+                    </w:rPr>
+                    <w:t>RS232C</w:t>
+                  </w:r>
+                </w:p>
+              </w:tc>
+            </w:tr>
+            <w:tr>
+              <w:trPr>
+                <w:trHeight w:hRule="exact" w:val="567"/>
+                <w:jc w:val="center"/>
+              </w:trPr>
+              <w:tc>
+                <w:tcPr>
+                  <w:tcW w:w="1588" w:type="dxa"/>
+                  <w:gridSpan w:val="2"/>
+                  <w:tcBorders>
+                    <w:top w:val="nil"/>
+                    <w:left w:val="single" w:sz="4" w:space="0" w:color="auto"/>
+                    <w:bottom w:val="single" w:sz="4" w:space="0" w:color="auto"/>
+                    <w:right w:val="single" w:sz="4" w:space="0" w:color="auto"/>
+                  </w:tcBorders>
+                  <w:vAlign w:val="center"/>
+                </w:tcPr>
+                <w:tbl>
+                  <w:tblPr>
+                    <w:tblStyle w:val="TableGrid"/>
+                    <w:tblW w:w="1474" w:type="dxa"/>
+                    <w:jc w:val="center"/>
+                    <w:tblLayout w:type="fixed"/>
+                    <w:tblCellMar>
+                      <w:left w:w="57" w:type="dxa"/>
+                      <w:right w:w="57" w:type="dxa"/>
+                    </w:tblCellMar>
+                    <w:tblLook w:val="04A0" w:firstRow="1" w:lastRow="0" w:firstColumn="1" w:lastColumn="0" w:noHBand="0" w:noVBand="1"/>
+                  </w:tblPr>
+                  <w:tblGrid>
+                    <w:gridCol w:w="413"/>
+                    <w:gridCol w:w="1061"/>
+                  </w:tblGrid>
+                  <w:tr>
+                    <w:trPr>
+                      <w:trHeight w:val="150"/>
+                      <w:jc w:val="center"/>
+                    </w:trPr>
+                    <w:tc>
+                      <w:tcPr>
+                        <w:tcW w:w="413" w:type="dxa"/>
+                        <w:tcBorders>
+                          <w:top w:val="single" w:sz="4" w:space="0" w:color="auto"/>
+                        </w:tcBorders>
+                        <w:vAlign w:val="center"/>
+                      </w:tcPr>
+                      <w:p>
+                        <w:pPr>
+                          <w:jc w:val="center"/>
+                          <w:rPr>
+                            <w:rFonts w:ascii="Verdana" w:hAnsi="Verdana"/>
+                            <w:sz w:val="10"/>
+                            <w:szCs w:val="10"/>
+                          </w:rPr>
+                        </w:pPr>
+                        <w:r>
+                          <w:rPr>
+                            <w:rFonts w:ascii="Verdana" w:hAnsi="Verdana"/>
+                            <w:sz w:val="10"/>
+                            <w:szCs w:val="10"/>
+                          </w:rPr>
+                          <w:t>TYP</w:t>
+                        </w:r>
+                      </w:p>
+                    </w:tc>
+                    <w:tc>
+                      <w:tcPr>
+                        <w:tcW w:w="1061" w:type="dxa"/>
+                        <w:tcBorders>
+                          <w:top w:val="single" w:sz="4" w:space="0" w:color="auto"/>
+                        </w:tcBorders>
+                        <w:vAlign w:val="center"/>
+                      </w:tcPr>
+                      <w:p>
+                        <w:pPr>
+                          <w:jc w:val="center"/>
+                          <w:rPr>
+                            <w:rFonts w:ascii="Verdana" w:hAnsi="Verdana"/>
+                            <w:sz w:val="10"/>
+                            <w:szCs w:val="10"/>
+                            <w:lang w:val="en-GB"/>
+                          </w:rPr>
+                        </w:pPr>
+                        <w:r>
+                          <w:rPr>
+                            <w:rFonts w:ascii="Verdana" w:hAnsi="Verdana"/>
+                            <w:sz w:val="10"/>
+                            <w:szCs w:val="10"/>
+                            <w:lang w:val="en-GB"/>
+                          </w:rPr>
+                          <w:t>UNIV 3.101.0.x</w:t>
+                        </w:r>
+                      </w:p>
+                    </w:tc>
+                  </w:tr>
+                  <w:tr>
+                    <w:trPr>
+                      <w:trHeight w:val="150"/>
+                      <w:jc w:val="center"/>
+                    </w:trPr>
+                    <w:tc>
+                      <w:tcPr>
+                        <w:tcW w:w="413" w:type="dxa"/>
+                        <w:vAlign w:val="center"/>
+                      </w:tcPr>
+                      <w:p>
+                        <w:pPr>
+                          <w:jc w:val="center"/>
+                          <w:rPr>
+                            <w:rFonts w:ascii="Verdana" w:hAnsi="Verdana"/>
+                            <w:sz w:val="10"/>
+                            <w:szCs w:val="10"/>
+                          </w:rPr>
+                        </w:pPr>
+                        <w:r>
+                          <w:rPr>
+                            <w:rFonts w:ascii="Verdana" w:hAnsi="Verdana"/>
+                            <w:sz w:val="10"/>
+                            <w:szCs w:val="10"/>
+                          </w:rPr>
+                          <w:t>S/N</w:t>
+                        </w:r>
+                      </w:p>
+                    </w:tc>
+                    <w:tc>
+                      <w:tcPr>
+                        <w:tcW w:w="1061" w:type="dxa"/>
+                        <w:vAlign w:val="center"/>
+                      </w:tcPr>
+                      <w:p>
+                        <w:pPr>
+                          <w:jc w:val="center"/>
+                          <w:rPr>
+                            <w:rFonts w:ascii="Verdana" w:hAnsi="Verdana"/>
+                            <w:sz w:val="10"/>
+                            <w:szCs w:val="10"/>
+                            <w:lang w:val="en-GB"/>
+                          </w:rPr>
+                        </w:pPr>
+                        <w:r>
+                          <w:rPr>
+                            <w:rFonts w:ascii="Verdana" w:hAnsi="Verdana"/>
+                            <w:sz w:val="10"/>
+                            <w:szCs w:val="10"/>
+                            <w:lang w:val="en-GB"/>
+                          </w:rPr>
+                          <w:t>000005D8</w:t>
+                        </w:r>
+                        <w:r>
+                          <w:rPr>
+                            <w:rFonts w:ascii="Verdana" w:hAnsi="Verdana"/>
+                            <w:sz w:val="10"/>
+                            <w:szCs w:val="10"/>
+                            <w:lang w:val="en-GB"/>
+                          </w:rPr>
+                          <w:t>h</w:t>
+                        </w:r>
+                      </w:p>
+                    </w:tc>
+                  </w:tr>
+                </w:tbl>
+                <w:p>
+                  <w:pPr>
+                    <w:jc w:val="center"/>
+                    <w:rPr>
+                      <w:sz w:val="4"/>
+                      <w:szCs w:val="4"/>
+                      <w:lang w:val="en-GB"/>
+                    </w:rPr>
+                  </w:pPr>
+                </w:p>
+              </w:tc>
+            </w:tr>
+            <w:tr>
+              <w:trPr>
+                <w:trHeight w:hRule="exact" w:val="57"/>
+                <w:jc w:val="center"/>
+              </w:trPr>
+              <w:tc>
+                <w:tcPr>
+                  <w:tcW w:w="1588" w:type="dxa"/>
+                  <w:gridSpan w:val="2"/>
+                  <w:tcBorders>
+                    <w:top w:val="single" w:sz="4" w:space="0" w:color="auto"/>
+                    <w:left w:val="nil"/>
+                    <w:bottom w:val="nil"/>
+                    <w:right w:val="nil"/>
+                  </w:tcBorders>
+                  <w:vAlign w:val="center"/>
+                </w:tcPr>
+                <w:p>
+                  <w:pPr>
+                    <w:jc w:val="center"/>
+                    <w:rPr>
+                      <w:rFonts w:ascii="Verdana" w:hAnsi="Verdana"/>
+                      <w:sz w:val="4"/>
+                      <w:szCs w:val="4"/>
+                      <w:lang w:val="en-GB"/>
+                    </w:rPr>
+                  </w:pPr>
+                </w:p>
+              </w:tc>
+            </w:tr>
+            <w:tr>
+              <w:trPr>
+                <w:trHeight w:hRule="exact" w:val="170"/>
+                <w:jc w:val="center"/>
+              </w:trPr>
+              <w:tc>
+                <w:tcPr>
+                  <w:tcW w:w="1588" w:type="dxa"/>
+                  <w:gridSpan w:val="2"/>
+                  <w:tcBorders>
+                    <w:top w:val="nil"/>
+                    <w:left w:val="nil"/>
+                    <w:bottom w:val="nil"/>
+                    <w:right w:val="nil"/>
+                  </w:tcBorders>
+                  <w:shd w:val="clear" w:color="auto" w:fill="FF801C"/>
+                  <w:tcMar>
+                    <w:left w:w="0" w:type="dxa"/>
+                    <w:right w:w="28" w:type="dxa"/>
+                  </w:tcMar>
+                  <w:vAlign w:val="center"/>
+                </w:tcPr>
+                <w:p>
+                  <w:pPr>
+                    <w:ind w:right="57"/>
+                    <w:jc w:val="right"/>
+                    <w:rPr>
+                      <w:rFonts w:ascii="Verdana" w:hAnsi="Verdana"/>
+                      <w:b/>
+                      <w:sz w:val="10"/>
+                      <w:szCs w:val="10"/>
+                    </w:rPr>
+                  </w:pPr>
+                  <w:proofErr w:type="gramStart"/>
+                  <w:r>
+                    <w:rPr>
+                      <w:rFonts w:ascii="Verdana" w:hAnsi="Verdana"/>
+                      <w:b/>
+                      <w:color w:val="FFFFFF" w:themeColor="background1"/>
+                      <w:sz w:val="10"/>
+                      <w:szCs w:val="10"/>
+                    </w:rPr>
+                    <w:t>hapcan</w:t>
+                  </w:r>
+                  <w:proofErr w:type="gramEnd"/>
+                  <w:r>
+                    <w:rPr>
+                      <w:rFonts w:ascii="Verdana" w:hAnsi="Verdana"/>
+                      <w:b/>
+                      <w:color w:val="FFFFFF" w:themeColor="background1"/>
+                      <w:sz w:val="10"/>
+                      <w:szCs w:val="10"/>
+                    </w:rPr>
+                    <w:t>.</w:t>
+                  </w:r>
+                  <w:proofErr w:type="gramStart"/>
+                  <w:r>
+                    <w:rPr>
+                      <w:rFonts w:ascii="Verdana" w:hAnsi="Verdana"/>
+                      <w:b/>
+                      <w:color w:val="FFFFFF" w:themeColor="background1"/>
+                      <w:sz w:val="10"/>
+                      <w:szCs w:val="10"/>
+                    </w:rPr>
+                    <w:t>com</w:t>
+                  </w:r>
+                  <w:proofErr w:type="gramEnd"/>
+                </w:p>
+              </w:tc>
+            </w:tr>
+          </w:tbl>
+          <w:p>
+            <w:pPr>
+              <w:jc w:val="center"/>
+            </w:pPr>
+          </w:p>
+        </w:tc>
+      </w:tr>
+    </w:tbl>
+    <w:p>
+      <w:pPr>
+        <w:jc w:val="center"/>
+      </w:pPr>
+    </w:p>
     <w:p/>
     <w:tbl>
       <w:tblPr>
@@ -78,7 +1589,7 @@
                       <w:lang w:val="en-GB" w:eastAsia="en-GB"/>
                     </w:rPr>
                     <w:drawing>
-                      <wp:inline distT="0" distB="0" distL="0" distR="0" wp14:anchorId="0B06D7E7" wp14:editId="20956D38">
+                      <wp:inline distT="0" distB="0" distL="0" distR="0" wp14:anchorId="039A8472" wp14:editId="59D7CC79">
                         <wp:extent cx="340687" cy="100341"/>
                         <wp:effectExtent l="0" t="0" r="2540" b="0"/>
                         <wp:docPr id="868" name="Picture 868"/>
@@ -93,7 +1604,7 @@
                                 <pic:cNvPicPr/>
                               </pic:nvPicPr>
                               <pic:blipFill>
-                                <a:blip r:embed="rId5" cstate="print">
+                                <a:blip r:embed="rId6" cstate="print">
                                   <a:extLst>
                                     <a:ext uri="{28A0092B-C50C-407E-A947-70E740481C1C}">
                                       <a14:useLocalDpi xmlns:a14="http://schemas.microsoft.com/office/drawing/2010/main" val="0"/>
@@ -282,7 +1793,6 @@
                             <w:szCs w:val="10"/>
                           </w:rPr>
                         </w:pPr>
-                        <w:proofErr w:type="spellStart"/>
                         <w:r>
                           <w:rPr>
                             <w:rFonts w:ascii="Verdana" w:hAnsi="Verdana"/>
@@ -291,7 +1801,6 @@
                           </w:rPr>
                           <w:t>TYPE</w:t>
                         </w:r>
-                        <w:proofErr w:type="spellEnd"/>
                       </w:p>
                     </w:tc>
                     <w:tc>
@@ -308,7 +1817,6 @@
                             <w:szCs w:val="10"/>
                           </w:rPr>
                         </w:pPr>
-                        <w:proofErr w:type="spellStart"/>
                         <w:r>
                           <w:rPr>
                             <w:rFonts w:ascii="Verdana" w:hAnsi="Verdana"/>
@@ -316,29 +1824,8 @@
                             <w:szCs w:val="10"/>
                             <w:lang w:val="en-GB"/>
                           </w:rPr>
-                          <w:t>UNIV</w:t>
+                          <w:t>UNIV 3.101.0.x</w:t>
                         </w:r>
-                        <w:proofErr w:type="spellEnd"/>
-                        <w:r>
-                          <w:rPr>
-                            <w:rFonts w:ascii="Verdana" w:hAnsi="Verdana"/>
-                            <w:sz w:val="10"/>
-                            <w:szCs w:val="10"/>
-                            <w:lang w:val="en-GB"/>
-                          </w:rPr>
-                          <w:t xml:space="preserve"> </w:t>
-                        </w:r>
-                        <w:proofErr w:type="spellStart"/>
-                        <w:r>
-                          <w:rPr>
-                            <w:rFonts w:ascii="Verdana" w:hAnsi="Verdana"/>
-                            <w:sz w:val="10"/>
-                            <w:szCs w:val="10"/>
-                            <w:lang w:val="en-GB"/>
-                          </w:rPr>
-                          <w:t>3.101.0.x</w:t>
-                        </w:r>
-                        <w:proofErr w:type="spellEnd"/>
                       </w:p>
                     </w:tc>
                   </w:tr>
@@ -385,7 +1872,6 @@
                             <w:szCs w:val="10"/>
                           </w:rPr>
                         </w:pPr>
-                        <w:proofErr w:type="spellStart"/>
                         <w:r>
                           <w:rPr>
                             <w:rFonts w:ascii="Verdana" w:hAnsi="Verdana"/>
@@ -413,7 +1899,6 @@
                           </w:rPr>
                           <w:t>h</w:t>
                         </w:r>
-                        <w:proofErr w:type="spellEnd"/>
                       </w:p>
                     </w:tc>
                   </w:tr>
@@ -566,8 +2051,6 @@
             </w:pPr>
           </w:p>
         </w:tc>
-        <w:bookmarkStart w:id="0" w:name="_GoBack"/>
-        <w:bookmarkEnd w:id="0"/>
       </w:tr>
     </w:tbl>
     <w:p/>
@@ -661,7 +2144,7 @@
                                 <pic:cNvPicPr/>
                               </pic:nvPicPr>
                               <pic:blipFill>
-                                <a:blip r:embed="rId6" cstate="print">
+                                <a:blip r:embed="rId8" cstate="print">
                                   <a:extLst>
                                     <a:ext uri="{28A0092B-C50C-407E-A947-70E740481C1C}">
                                       <a14:useLocalDpi xmlns:a14="http://schemas.microsoft.com/office/drawing/2010/main" val="0"/>
@@ -879,7 +2362,6 @@
                             <w:szCs w:val="10"/>
                           </w:rPr>
                         </w:pPr>
-                        <w:proofErr w:type="spellStart"/>
                         <w:r>
                           <w:rPr>
                             <w:rFonts w:ascii="Verdana" w:hAnsi="Verdana"/>
@@ -887,29 +2369,8 @@
                             <w:szCs w:val="10"/>
                             <w:lang w:val="en-GB"/>
                           </w:rPr>
-                          <w:t>UNIV</w:t>
+                          <w:t>UNIV 3.101.0.x</w:t>
                         </w:r>
-                        <w:proofErr w:type="spellEnd"/>
-                        <w:r>
-                          <w:rPr>
-                            <w:rFonts w:ascii="Verdana" w:hAnsi="Verdana"/>
-                            <w:sz w:val="10"/>
-                            <w:szCs w:val="10"/>
-                            <w:lang w:val="en-GB"/>
-                          </w:rPr>
-                          <w:t xml:space="preserve"> </w:t>
-                        </w:r>
-                        <w:proofErr w:type="spellStart"/>
-                        <w:r>
-                          <w:rPr>
-                            <w:rFonts w:ascii="Verdana" w:hAnsi="Verdana"/>
-                            <w:sz w:val="10"/>
-                            <w:szCs w:val="10"/>
-                            <w:lang w:val="en-GB"/>
-                          </w:rPr>
-                          <w:t>3.101.0.x</w:t>
-                        </w:r>
-                        <w:proofErr w:type="spellEnd"/>
                       </w:p>
                     </w:tc>
                   </w:tr>
@@ -956,7 +2417,6 @@
                             <w:szCs w:val="10"/>
                           </w:rPr>
                         </w:pPr>
-                        <w:proofErr w:type="spellStart"/>
                         <w:r>
                           <w:rPr>
                             <w:rFonts w:ascii="Verdana" w:hAnsi="Verdana"/>
@@ -975,7 +2435,6 @@
                           </w:rPr>
                           <w:t>h</w:t>
                         </w:r>
-                        <w:proofErr w:type="spellEnd"/>
                       </w:p>
                     </w:tc>
                   </w:tr>
@@ -1300,6 +2759,7 @@
   <w:style w:type="paragraph" w:default="1" w:styleId="Normal">
     <w:name w:val="Normal"/>
     <w:qFormat/>
+    <w:rsid w:val="00D96905"/>
   </w:style>
   <w:style w:type="character" w:default="1" w:styleId="DefaultParagraphFont">
     <w:name w:val="Default Paragraph Font"/>
@@ -1539,6 +2999,7 @@
   <w:style w:type="paragraph" w:default="1" w:styleId="Normal">
     <w:name w:val="Normal"/>
     <w:qFormat/>
+    <w:rsid w:val="00D96905"/>
   </w:style>
   <w:style w:type="character" w:default="1" w:styleId="DefaultParagraphFont">
     <w:name w:val="Default Paragraph Font"/>

</xml_diff>